<commit_message>
MOdifications to the program 5 process
</commit_message>
<xml_diff>
--- a/Program-5/1.-Planeación/PSP2 Project Plan Summary copy.docx
+++ b/Program-5/1.-Planeación/PSP2 Project Plan Summary copy.docx
@@ -1324,6 +1324,7 @@
       <w:tr>
         <w:trPr>
           <w:cantSplit/>
+          <w:trHeight w:val="278"/>
         </w:trPr>
         <w:tc>
           <w:tcPr>
@@ -1366,6 +1367,13 @@
                 <w:szCs w:val="20"/>
               </w:rPr>
             </w:pPr>
+            <w:r>
+              <w:rPr>
+                <w:sz w:val="20"/>
+                <w:szCs w:val="20"/>
+              </w:rPr>
+              <w:t>0</w:t>
+            </w:r>
           </w:p>
         </w:tc>
         <w:tc>
@@ -1400,6 +1408,13 @@
                 <w:szCs w:val="20"/>
               </w:rPr>
             </w:pPr>
+            <w:r>
+              <w:rPr>
+                <w:sz w:val="20"/>
+                <w:szCs w:val="20"/>
+              </w:rPr>
+              <w:t>0</w:t>
+            </w:r>
           </w:p>
         </w:tc>
         <w:tc>
@@ -1434,6 +1449,13 @@
                 <w:szCs w:val="20"/>
               </w:rPr>
             </w:pPr>
+            <w:r>
+              <w:rPr>
+                <w:sz w:val="20"/>
+                <w:szCs w:val="20"/>
+              </w:rPr>
+              <w:t>0</w:t>
+            </w:r>
           </w:p>
         </w:tc>
       </w:tr>
@@ -1478,6 +1500,13 @@
                 <w:szCs w:val="20"/>
               </w:rPr>
             </w:pPr>
+            <w:r>
+              <w:rPr>
+                <w:sz w:val="20"/>
+                <w:szCs w:val="20"/>
+              </w:rPr>
+              <w:t>0.23</w:t>
+            </w:r>
           </w:p>
         </w:tc>
         <w:tc>
@@ -1512,6 +1541,13 @@
                 <w:szCs w:val="20"/>
               </w:rPr>
             </w:pPr>
+            <w:r>
+              <w:rPr>
+                <w:sz w:val="20"/>
+                <w:szCs w:val="20"/>
+              </w:rPr>
+              <w:t>0.13</w:t>
+            </w:r>
           </w:p>
         </w:tc>
         <w:tc>
@@ -1542,6 +1578,13 @@
                 <w:szCs w:val="20"/>
               </w:rPr>
             </w:pPr>
+            <w:r>
+              <w:rPr>
+                <w:sz w:val="20"/>
+                <w:szCs w:val="20"/>
+              </w:rPr>
+              <w:t>0.13</w:t>
+            </w:r>
           </w:p>
         </w:tc>
       </w:tr>
@@ -1590,6 +1633,13 @@
                 <w:szCs w:val="20"/>
               </w:rPr>
             </w:pPr>
+            <w:r>
+              <w:rPr>
+                <w:sz w:val="20"/>
+                <w:szCs w:val="20"/>
+              </w:rPr>
+              <w:t>42.86</w:t>
+            </w:r>
           </w:p>
         </w:tc>
         <w:tc>
@@ -1624,6 +1674,13 @@
                 <w:szCs w:val="20"/>
               </w:rPr>
             </w:pPr>
+            <w:r>
+              <w:rPr>
+                <w:sz w:val="20"/>
+                <w:szCs w:val="20"/>
+              </w:rPr>
+              <w:t>30.77</w:t>
+            </w:r>
           </w:p>
         </w:tc>
         <w:tc>
@@ -1658,6 +1715,13 @@
                 <w:szCs w:val="20"/>
               </w:rPr>
             </w:pPr>
+            <w:r>
+              <w:rPr>
+                <w:sz w:val="20"/>
+                <w:szCs w:val="20"/>
+              </w:rPr>
+              <w:t>30.77</w:t>
+            </w:r>
           </w:p>
         </w:tc>
       </w:tr>
@@ -10070,7 +10134,7 @@
                 <w:sz w:val="20"/>
                 <w:szCs w:val="20"/>
               </w:rPr>
-              <w:t>?</w:t>
+              <w:t>4/4 = 1</w:t>
             </w:r>
           </w:p>
         </w:tc>
@@ -10105,8 +10169,13 @@
                 <w:szCs w:val="20"/>
               </w:rPr>
             </w:pPr>
-            <w:bookmarkStart w:id="0" w:name="_GoBack"/>
-            <w:bookmarkEnd w:id="0"/>
+            <w:r>
+              <w:rPr>
+                <w:sz w:val="20"/>
+                <w:szCs w:val="20"/>
+              </w:rPr>
+              <w:t>1</w:t>
+            </w:r>
           </w:p>
         </w:tc>
       </w:tr>
@@ -10196,7 +10265,7 @@
                 <w:sz w:val="20"/>
                 <w:szCs w:val="20"/>
               </w:rPr>
-              <w:t>?</w:t>
+              <w:t>0/4 = 0</w:t>
             </w:r>
           </w:p>
         </w:tc>
@@ -10227,6 +10296,13 @@
                 <w:szCs w:val="20"/>
               </w:rPr>
             </w:pPr>
+            <w:r>
+              <w:rPr>
+                <w:sz w:val="20"/>
+                <w:szCs w:val="20"/>
+              </w:rPr>
+              <w:t>0</w:t>
+            </w:r>
           </w:p>
         </w:tc>
       </w:tr>
@@ -10320,7 +10396,7 @@
                 <w:sz w:val="20"/>
                 <w:szCs w:val="20"/>
               </w:rPr>
-              <w:t>?</w:t>
+              <w:t>4/4 = 1</w:t>
             </w:r>
           </w:p>
         </w:tc>
@@ -10355,6 +10431,13 @@
                 <w:szCs w:val="20"/>
               </w:rPr>
             </w:pPr>
+            <w:r>
+              <w:rPr>
+                <w:sz w:val="20"/>
+                <w:szCs w:val="20"/>
+              </w:rPr>
+              <w:t>1</w:t>
+            </w:r>
           </w:p>
         </w:tc>
       </w:tr>
@@ -10381,6 +10464,8 @@
         </w:rPr>
         <w:br w:type="page"/>
       </w:r>
+      <w:bookmarkStart w:id="0" w:name="_GoBack"/>
+      <w:bookmarkEnd w:id="0"/>
     </w:p>
     <w:tbl>
       <w:tblPr>

</xml_diff>